<commit_message>
Well Well looks like we re getting somewhere
</commit_message>
<xml_diff>
--- a/src/Resources/OutputCourierForm/DocxForm/result.docx
+++ b/src/Resources/OutputCourierForm/DocxForm/result.docx
@@ -359,7 +359,7 @@
               <w:rPr>
                 <w:rtl w:val="0"/>
               </w:rPr>
-              <w:t>MR.Bella Abdelouahab</w:t>
+              <w:t>MR.bella abdelouahab</w:t>
             </w:r>
           </w:p>
           <w:p>
@@ -373,7 +373,7 @@
               <w:rPr>
                 <w:rtl w:val="0"/>
               </w:rPr>
-              <w:t>trdnt N 28 Agadir</w:t>
+              <w:t>traoudant no where</w:t>
             </w:r>
           </w:p>
           <w:p>
@@ -390,7 +390,7 @@
               <w:rPr>
                 <w:rtl w:val="0"/>
               </w:rPr>
-              <w:t>787898</w:t>
+              <w:t>+212762549778</w:t>
             </w:r>
             <w:r>
               <w:rPr>
@@ -444,7 +444,7 @@
               <w:rPr>
                 <w:rtl w:val="0"/>
               </w:rPr>
-              <w:t xml:space="preserve">       RR454545454MA</w:t>
+              <w:t xml:space="preserve">       RR000000023MA</w:t>
             </w:r>
             <w:r>
               <mc:AlternateContent>
@@ -568,7 +568,7 @@
               <w:rPr>
                 <w:rtl w:val="0"/>
               </w:rPr>
-              <w:t>MR.Bella Maha</w:t>
+              <w:t>MR.nas ons</w:t>
             </w:r>
           </w:p>
           <w:p>
@@ -582,7 +582,7 @@
               <w:rPr>
                 <w:rtl w:val="0"/>
               </w:rPr>
-              <w:t>trdnt N 29 Agadir</w:t>
+              <w:t>5dsd</w:t>
             </w:r>
           </w:p>
           <w:p>
@@ -595,7 +595,7 @@
               <w:rPr>
                 <w:rtl w:val="0"/>
               </w:rPr>
-              <w:t>654987</w:t>
+              <w:t>5684531</w:t>
             </w:r>
           </w:p>
         </w:tc>

</xml_diff>

<commit_message>
😨 that was scary but nvm
</commit_message>
<xml_diff>
--- a/src/Resources/OutputCourierForm/DocxForm/result.docx
+++ b/src/Resources/OutputCourierForm/DocxForm/result.docx
@@ -444,7 +444,7 @@
               <w:rPr>
                 <w:rtl w:val="0"/>
               </w:rPr>
-              <w:t xml:space="preserve">       RR000000023MA</w:t>
+              <w:t xml:space="preserve">       RR000000019MA</w:t>
             </w:r>
             <w:r>
               <mc:AlternateContent>
@@ -568,7 +568,7 @@
               <w:rPr>
                 <w:rtl w:val="0"/>
               </w:rPr>
-              <w:t>MR.nas ons</w:t>
+              <w:t>MR.qwqw qwqw</w:t>
             </w:r>
           </w:p>
           <w:p>
@@ -582,7 +582,7 @@
               <w:rPr>
                 <w:rtl w:val="0"/>
               </w:rPr>
-              <w:t>5dsd</w:t>
+              <w:t>Ain Chegga : erqw</w:t>
             </w:r>
           </w:p>
           <w:p>
@@ -595,7 +595,7 @@
               <w:rPr>
                 <w:rtl w:val="0"/>
               </w:rPr>
-              <w:t>5684531</w:t>
+              <w:t>123123</w:t>
             </w:r>
           </w:p>
         </w:tc>

</xml_diff>

<commit_message>
this is riskey but i hope it works
</commit_message>
<xml_diff>
--- a/src/Resources/OutputCourierForm/DocxForm/result.docx
+++ b/src/Resources/OutputCourierForm/DocxForm/result.docx
@@ -373,7 +373,7 @@
               <w:rPr>
                 <w:rtl w:val="0"/>
               </w:rPr>
-              <w:t>traoudant no where</w:t>
+              <w:t>traoudant we are from</w:t>
             </w:r>
           </w:p>
           <w:p>
@@ -444,7 +444,7 @@
               <w:rPr>
                 <w:rtl w:val="0"/>
               </w:rPr>
-              <w:t xml:space="preserve">       RR000000019MA</w:t>
+              <w:t xml:space="preserve">       RR000000022MA</w:t>
             </w:r>
             <w:r>
               <mc:AlternateContent>
@@ -568,7 +568,7 @@
               <w:rPr>
                 <w:rtl w:val="0"/>
               </w:rPr>
-              <w:t>MR.qwqw qwqw</w:t>
+              <w:t>MR.qw qw</w:t>
             </w:r>
           </w:p>
           <w:p>
@@ -582,7 +582,7 @@
               <w:rPr>
                 <w:rtl w:val="0"/>
               </w:rPr>
-              <w:t>Ain Chegga : erqw</w:t>
+              <w:t>Ain Chegga : qw</w:t>
             </w:r>
           </w:p>
           <w:p>
@@ -595,7 +595,7 @@
               <w:rPr>
                 <w:rtl w:val="0"/>
               </w:rPr>
-              <w:t>123123</w:t>
+              <w:t>12331</w:t>
             </w:r>
           </w:p>
         </w:tc>

</xml_diff>

<commit_message>
wel i don;t know but i hope this gose right
</commit_message>
<xml_diff>
--- a/src/Resources/OutputCourierForm/DocxForm/result.docx
+++ b/src/Resources/OutputCourierForm/DocxForm/result.docx
@@ -444,7 +444,7 @@
               <w:rPr>
                 <w:rtl w:val="0"/>
               </w:rPr>
-              <w:t xml:space="preserve">       RR000000022MA</w:t>
+              <w:t xml:space="preserve">       RR000000008MA</w:t>
             </w:r>
             <w:r>
               <mc:AlternateContent>
@@ -568,7 +568,7 @@
               <w:rPr>
                 <w:rtl w:val="0"/>
               </w:rPr>
-              <w:t>MR.qw qw</w:t>
+              <w:t>MR.qwe qwe</w:t>
             </w:r>
           </w:p>
           <w:p>
@@ -582,7 +582,7 @@
               <w:rPr>
                 <w:rtl w:val="0"/>
               </w:rPr>
-              <w:t>Ain Chegga : qw</w:t>
+              <w:t>Ait Iaaz : qwe</w:t>
             </w:r>
           </w:p>
           <w:p>
@@ -595,7 +595,7 @@
               <w:rPr>
                 <w:rtl w:val="0"/>
               </w:rPr>
-              <w:t>12331</w:t>
+              <w:t>0642187694</w:t>
             </w:r>
           </w:p>
         </w:tc>

</xml_diff>

<commit_message>
Working Good till now
</commit_message>
<xml_diff>
--- a/src/Resources/OutputCourierForm/DocxForm/result.docx
+++ b/src/Resources/OutputCourierForm/DocxForm/result.docx
@@ -373,7 +373,7 @@
               <w:rPr>
                 <w:rtl w:val="0"/>
               </w:rPr>
-              <w:t>traoudant we are from</w:t>
+              <w:t>taroudannt: we are from</w:t>
             </w:r>
           </w:p>
           <w:p>
@@ -444,7 +444,7 @@
               <w:rPr>
                 <w:rtl w:val="0"/>
               </w:rPr>
-              <w:t xml:space="preserve">       RR000000008MA</w:t>
+              <w:t xml:space="preserve">       RR000000002MA</w:t>
             </w:r>
             <w:r>
               <mc:AlternateContent>
@@ -568,7 +568,7 @@
               <w:rPr>
                 <w:rtl w:val="0"/>
               </w:rPr>
-              <w:t>MR.qwe qwe</w:t>
+              <w:t>MR.qwewq qwewqe</w:t>
             </w:r>
           </w:p>
           <w:p>
@@ -582,7 +582,7 @@
               <w:rPr>
                 <w:rtl w:val="0"/>
               </w:rPr>
-              <w:t>Ait Iaaz : qwe</w:t>
+              <w:t>Agadir: qweqw</w:t>
             </w:r>
           </w:p>
           <w:p>
@@ -595,7 +595,7 @@
               <w:rPr>
                 <w:rtl w:val="0"/>
               </w:rPr>
-              <w:t>0642187694</w:t>
+              <w:t>213123</w:t>
             </w:r>
           </w:p>
         </w:tc>

</xml_diff>

<commit_message>
added delivery line and report update
</commit_message>
<xml_diff>
--- a/src/Resources/OutputCourierForm/DocxForm/result.docx
+++ b/src/Resources/OutputCourierForm/DocxForm/result.docx
@@ -444,7 +444,7 @@
               <w:rPr>
                 <w:rtl w:val="0"/>
               </w:rPr>
-              <w:t xml:space="preserve">       RR000000002MA</w:t>
+              <w:t xml:space="preserve">       RR000000009MA</w:t>
             </w:r>
             <w:r>
               <mc:AlternateContent>
@@ -568,7 +568,7 @@
               <w:rPr>
                 <w:rtl w:val="0"/>
               </w:rPr>
-              <w:t>MR.qwewq qwewqe</w:t>
+              <w:t>MR.aicha sab</w:t>
             </w:r>
           </w:p>
           <w:p>
@@ -582,7 +582,7 @@
               <w:rPr>
                 <w:rtl w:val="0"/>
               </w:rPr>
-              <w:t>Agadir: qweqw</w:t>
+              <w:t>Agadir: qw</w:t>
             </w:r>
           </w:p>
           <w:p>
@@ -595,7 +595,7 @@
               <w:rPr>
                 <w:rtl w:val="0"/>
               </w:rPr>
-              <w:t>213123</w:t>
+              <w:t>0622935985</w:t>
             </w:r>
           </w:p>
         </w:tc>
@@ -728,6 +728,42 @@
         <w:rPr>
           <w:rtl w:val="0"/>
         </w:rPr>
+      </w:r>
+    </w:p>
+    <w:p>
+      <w:r>
+        <w:drawing>
+          <wp:inline>
+            <wp:extent cx="6642100" cy="3556000"/>
+            <wp:docPr id="5" name="Picture 5"/>
+            <wp:cNvGraphicFramePr>
+              <a:graphicFrameLocks noChangeAspect="1"/>
+            </wp:cNvGraphicFramePr>
+            <a:graphic>
+              <a:graphicData uri="http://schemas.openxmlformats.org/drawingml/2006/picture">
+                <pic:pic>
+                  <pic:nvPicPr>
+                    <pic:cNvPr id="0" name="my_ean13_barcode.png"/>
+                    <pic:cNvPicPr/>
+                  </pic:nvPicPr>
+                  <pic:blipFill>
+                    <a:blip r:embed="rId10"/>
+                    <a:stretch>
+                      <a:fillRect/>
+                    </a:stretch>
+                  </pic:blipFill>
+                  <pic:spPr>
+                    <a:xfrm>
+                      <a:off x="0" y="0"/>
+                      <a:ext cx="6642100" cy="3556000"/>
+                    </a:xfrm>
+                    <a:prstGeom prst="rect"/>
+                  </pic:spPr>
+                </pic:pic>
+              </a:graphicData>
+            </a:graphic>
+          </wp:inline>
+        </w:drawing>
       </w:r>
     </w:p>
     <w:sectPr>

</xml_diff>